<commit_message>
typo in character prog. assignment
</commit_message>
<xml_diff>
--- a/homeworks/designTeam/CharacterProgramming.docx
+++ b/homeworks/designTeam/CharacterProgramming.docx
@@ -393,23 +393,7 @@
           <w:sz w:val="20"/>
           <w:szCs w:val="20"/>
         </w:rPr>
-        <w:t xml:space="preserve">For example, if your character can acquire three power-ups (double jump, fast movement, etc.), then all of these need to </w:t>
-      </w:r>
-      <w:proofErr w:type="spellStart"/>
-      <w:r>
-        <w:rPr>
-          <w:sz w:val="20"/>
-          <w:szCs w:val="20"/>
-        </w:rPr>
-        <w:t>be</w:t>
-      </w:r>
-      <w:proofErr w:type="spellEnd"/>
-      <w:r>
-        <w:rPr>
-          <w:sz w:val="20"/>
-          <w:szCs w:val="20"/>
-        </w:rPr>
-        <w:t xml:space="preserve"> demo-able. Consult your character design document if necessary.</w:t>
+        <w:t>For example, if your character can acquire three power-ups (double jump, fast movement, etc.), then all of these need to be demo-able. Consult your character design document if necessary.</w:t>
       </w:r>
     </w:p>
     <w:p>
@@ -567,14 +551,42 @@
           <w:sz w:val="20"/>
           <w:szCs w:val="20"/>
         </w:rPr>
-        <w:t>Submit a single pdf of the design of your game on Collab.</w:t>
+        <w:t xml:space="preserve">Submit </w:t>
       </w:r>
       <w:r>
         <w:rPr>
           <w:sz w:val="20"/>
           <w:szCs w:val="20"/>
         </w:rPr>
-        <w:t xml:space="preserve"> Include a readme.txt file that describes the control scheme for your character</w:t>
+        <w:t xml:space="preserve">zip file of your </w:t>
+      </w:r>
+      <w:r>
+        <w:rPr>
+          <w:sz w:val="20"/>
+          <w:szCs w:val="20"/>
+        </w:rPr>
+        <w:t>game</w:t>
+      </w:r>
+      <w:r>
+        <w:rPr>
+          <w:sz w:val="20"/>
+          <w:szCs w:val="20"/>
+        </w:rPr>
+        <w:t xml:space="preserve"> demo</w:t>
+      </w:r>
+      <w:r>
+        <w:rPr>
+          <w:sz w:val="20"/>
+          <w:szCs w:val="20"/>
+        </w:rPr>
+        <w:t xml:space="preserve"> on Collab.</w:t>
+      </w:r>
+      <w:r>
+        <w:rPr>
+          <w:sz w:val="20"/>
+          <w:szCs w:val="20"/>
+        </w:rPr>
+        <w:t xml:space="preserve"> Include a readme.txt file that describes the control scheme for your character, including what type of game controller you used</w:t>
       </w:r>
       <w:bookmarkStart w:id="0" w:name="_GoBack"/>
       <w:bookmarkEnd w:id="0"/>
@@ -583,7 +595,7 @@
           <w:sz w:val="20"/>
           <w:szCs w:val="20"/>
         </w:rPr>
-        <w:t>, including what type of game controller you used for controller support.</w:t>
+        <w:t xml:space="preserve"> for controller support.</w:t>
       </w:r>
     </w:p>
     <w:sectPr>

</xml_diff>